<commit_message>
aggiunto test HC-05 al diario
Documentato la prova del modulo bluetooth HC-05. Mosè
</commit_message>
<xml_diff>
--- a/Documentazione/Diari/Tankino_Diario_2020.02.14.docx
+++ b/Documentazione/Diari/Tankino_Diario_2020.02.14.docx
@@ -75,33 +75,7 @@
           <w:szCs w:val="21"/>
           <w:lang w:eastAsia="it-CH"/>
         </w:rPr>
-        <w:t xml:space="preserve">Mosè </w:t>
-      </w:r>
-      <w:proofErr w:type="spellStart"/>
-      <w:r>
-        <w:rPr>
-          <w:rFonts w:ascii="Segoe UI" w:eastAsia="Times New Roman" w:hAnsi="Segoe UI" w:cs="Segoe UI"/>
-          <w:b/>
-          <w:bCs/>
-          <w:color w:val="24292E"/>
-          <w:sz w:val="21"/>
-          <w:szCs w:val="21"/>
-          <w:lang w:eastAsia="it-CH"/>
-        </w:rPr>
-        <w:t>Ferrazzini</w:t>
-      </w:r>
-      <w:proofErr w:type="spellEnd"/>
-      <w:r>
-        <w:rPr>
-          <w:rFonts w:ascii="Segoe UI" w:eastAsia="Times New Roman" w:hAnsi="Segoe UI" w:cs="Segoe UI"/>
-          <w:b/>
-          <w:bCs/>
-          <w:color w:val="24292E"/>
-          <w:sz w:val="21"/>
-          <w:szCs w:val="21"/>
-          <w:lang w:eastAsia="it-CH"/>
-        </w:rPr>
-        <w:t xml:space="preserve">, Michele </w:t>
+        <w:t xml:space="preserve">Mosè Ferrazzini, Michele </w:t>
       </w:r>
       <w:proofErr w:type="spellStart"/>
       <w:r>
@@ -959,6 +933,344 @@
     </w:p>
     <w:p>
       <w:pPr>
+        <w:rPr>
+          <w:b/>
+          <w:lang w:eastAsia="it-CH"/>
+        </w:rPr>
+      </w:pPr>
+      <w:r>
+        <w:rPr>
+          <w:b/>
+          <w:lang w:eastAsia="it-CH"/>
+        </w:rPr>
+        <w:t>Mosè:</w:t>
+      </w:r>
+    </w:p>
+    <w:p>
+      <w:pPr>
+        <w:rPr>
+          <w:sz w:val="16"/>
+          <w:lang w:eastAsia="it-CH"/>
+        </w:rPr>
+      </w:pPr>
+      <w:r>
+        <w:rPr>
+          <w:sz w:val="16"/>
+          <w:lang w:eastAsia="it-CH"/>
+        </w:rPr>
+        <w:t>La mattina ho provato ad utilizzare l’HC-05:</w:t>
+      </w:r>
+    </w:p>
+    <w:p>
+      <w:pPr>
+        <w:rPr>
+          <w:sz w:val="16"/>
+          <w:lang w:eastAsia="it-CH"/>
+        </w:rPr>
+      </w:pPr>
+      <w:r>
+        <w:rPr>
+          <w:sz w:val="16"/>
+          <w:lang w:eastAsia="it-CH"/>
+        </w:rPr>
+        <w:t>D</w:t>
+      </w:r>
+      <w:r>
+        <w:rPr>
+          <w:sz w:val="16"/>
+          <w:lang w:eastAsia="it-CH"/>
+        </w:rPr>
+        <w:t xml:space="preserve">opo aver cercato delle guide ho scelto questo tutorial su </w:t>
+      </w:r>
+      <w:proofErr w:type="spellStart"/>
+      <w:r>
+        <w:rPr>
+          <w:sz w:val="16"/>
+          <w:lang w:eastAsia="it-CH"/>
+        </w:rPr>
+        <w:t>youtube</w:t>
+      </w:r>
+      <w:proofErr w:type="spellEnd"/>
+      <w:r>
+        <w:rPr>
+          <w:sz w:val="16"/>
+          <w:lang w:eastAsia="it-CH"/>
+        </w:rPr>
+        <w:t xml:space="preserve">: </w:t>
+      </w:r>
+      <w:hyperlink r:id="rId6" w:history="1">
+        <w:r>
+          <w:rPr>
+            <w:rStyle w:val="Collegamentoipertestuale"/>
+            <w:sz w:val="16"/>
+            <w:lang w:eastAsia="it-CH"/>
+          </w:rPr>
+          <w:t>Li</w:t>
+        </w:r>
+        <w:r>
+          <w:rPr>
+            <w:rStyle w:val="Collegamentoipertestuale"/>
+            <w:sz w:val="16"/>
+            <w:lang w:eastAsia="it-CH"/>
+          </w:rPr>
+          <w:t>nk</w:t>
+        </w:r>
+      </w:hyperlink>
+    </w:p>
+    <w:p>
+      <w:pPr>
+        <w:rPr>
+          <w:sz w:val="16"/>
+          <w:lang w:eastAsia="it-CH"/>
+        </w:rPr>
+      </w:pPr>
+      <w:r>
+        <w:rPr>
+          <w:sz w:val="16"/>
+          <w:lang w:eastAsia="it-CH"/>
+        </w:rPr>
+        <w:t>La parte importante dello schema (cioè il collegamento all’HC-05) è questa:</w:t>
+      </w:r>
+    </w:p>
+    <w:p>
+      <w:pPr>
+        <w:rPr>
+          <w:sz w:val="16"/>
+          <w:lang w:eastAsia="it-CH"/>
+        </w:rPr>
+      </w:pPr>
+      <w:r>
+        <w:rPr>
+          <w:noProof/>
+          <w:sz w:val="16"/>
+          <w:lang w:eastAsia="it-CH"/>
+        </w:rPr>
+        <w:lastRenderedPageBreak/>
+        <w:drawing>
+          <wp:anchor distT="0" distB="0" distL="114300" distR="114300" simplePos="0" relativeHeight="251660288" behindDoc="0" locked="0" layoutInCell="1" allowOverlap="1" wp14:anchorId="474AE247" wp14:editId="1ED7A8F1">
+            <wp:simplePos x="0" y="0"/>
+            <wp:positionH relativeFrom="margin">
+              <wp:align>left</wp:align>
+            </wp:positionH>
+            <wp:positionV relativeFrom="paragraph">
+              <wp:posOffset>293</wp:posOffset>
+            </wp:positionV>
+            <wp:extent cx="6112510" cy="2447925"/>
+            <wp:effectExtent l="0" t="0" r="2540" b="9525"/>
+            <wp:wrapTopAndBottom/>
+            <wp:docPr id="4" name="Immagine 4" descr="C:\Users\mosef\Downloads\6325d296-d244-405b-adee-2c2c8cc2a614.jpg"/>
+            <wp:cNvGraphicFramePr>
+              <a:graphicFrameLocks xmlns:a="http://schemas.openxmlformats.org/drawingml/2006/main" noChangeAspect="1"/>
+            </wp:cNvGraphicFramePr>
+            <a:graphic xmlns:a="http://schemas.openxmlformats.org/drawingml/2006/main">
+              <a:graphicData uri="http://schemas.openxmlformats.org/drawingml/2006/picture">
+                <pic:pic xmlns:pic="http://schemas.openxmlformats.org/drawingml/2006/picture">
+                  <pic:nvPicPr>
+                    <pic:cNvPr id="0" name="Picture 16" descr="C:\Users\mosef\Downloads\6325d296-d244-405b-adee-2c2c8cc2a614.jpg"/>
+                    <pic:cNvPicPr>
+                      <a:picLocks noChangeAspect="1" noChangeArrowheads="1"/>
+                    </pic:cNvPicPr>
+                  </pic:nvPicPr>
+                  <pic:blipFill>
+                    <a:blip r:embed="rId7">
+                      <a:extLst>
+                        <a:ext uri="{28A0092B-C50C-407E-A947-70E740481C1C}">
+                          <a14:useLocalDpi xmlns:a14="http://schemas.microsoft.com/office/drawing/2010/main" val="0"/>
+                        </a:ext>
+                      </a:extLst>
+                    </a:blip>
+                    <a:srcRect/>
+                    <a:stretch>
+                      <a:fillRect/>
+                    </a:stretch>
+                  </pic:blipFill>
+                  <pic:spPr bwMode="auto">
+                    <a:xfrm>
+                      <a:off x="0" y="0"/>
+                      <a:ext cx="6112510" cy="2447925"/>
+                    </a:xfrm>
+                    <a:prstGeom prst="rect">
+                      <a:avLst/>
+                    </a:prstGeom>
+                    <a:noFill/>
+                    <a:ln>
+                      <a:noFill/>
+                    </a:ln>
+                  </pic:spPr>
+                </pic:pic>
+              </a:graphicData>
+            </a:graphic>
+          </wp:anchor>
+        </w:drawing>
+      </w:r>
+    </w:p>
+    <w:p>
+      <w:pPr>
+        <w:rPr>
+          <w:sz w:val="16"/>
+          <w:lang w:eastAsia="it-CH"/>
+        </w:rPr>
+      </w:pPr>
+      <w:r>
+        <w:rPr>
+          <w:sz w:val="16"/>
+          <w:lang w:eastAsia="it-CH"/>
+        </w:rPr>
+        <w:t xml:space="preserve">Mentre il resto era semplicemente un led collegato al </w:t>
+      </w:r>
+      <w:proofErr w:type="spellStart"/>
+      <w:r>
+        <w:rPr>
+          <w:sz w:val="16"/>
+          <w:lang w:eastAsia="it-CH"/>
+        </w:rPr>
+        <w:t>digital</w:t>
+      </w:r>
+      <w:proofErr w:type="spellEnd"/>
+      <w:r>
+        <w:rPr>
+          <w:sz w:val="16"/>
+          <w:lang w:eastAsia="it-CH"/>
+        </w:rPr>
+        <w:t xml:space="preserve"> pin 7.</w:t>
+      </w:r>
+    </w:p>
+    <w:p>
+      <w:pPr>
+        <w:rPr>
+          <w:sz w:val="16"/>
+          <w:lang w:eastAsia="it-CH"/>
+        </w:rPr>
+      </w:pPr>
+      <w:r>
+        <w:rPr>
+          <w:noProof/>
+          <w:sz w:val="16"/>
+          <w:lang w:eastAsia="it-CH"/>
+        </w:rPr>
+        <w:drawing>
+          <wp:anchor distT="0" distB="0" distL="114300" distR="114300" simplePos="0" relativeHeight="251661312" behindDoc="1" locked="0" layoutInCell="1" allowOverlap="1" wp14:anchorId="0C10D8AE" wp14:editId="7D5540B5">
+            <wp:simplePos x="0" y="0"/>
+            <wp:positionH relativeFrom="column">
+              <wp:posOffset>-17145</wp:posOffset>
+            </wp:positionH>
+            <wp:positionV relativeFrom="paragraph">
+              <wp:posOffset>187325</wp:posOffset>
+            </wp:positionV>
+            <wp:extent cx="2124075" cy="4670425"/>
+            <wp:effectExtent l="0" t="0" r="9525" b="0"/>
+            <wp:wrapTopAndBottom/>
+            <wp:docPr id="6" name="Immagine 6" descr="C:\Users\mosef\AppData\Local\Packages\microsoft.windowscommunicationsapps_8wekyb3d8bbwe\LocalState\Files\S0\294\Attachments\Cattura[593].PNG"/>
+            <wp:cNvGraphicFramePr>
+              <a:graphicFrameLocks xmlns:a="http://schemas.openxmlformats.org/drawingml/2006/main" noChangeAspect="1"/>
+            </wp:cNvGraphicFramePr>
+            <a:graphic xmlns:a="http://schemas.openxmlformats.org/drawingml/2006/main">
+              <a:graphicData uri="http://schemas.openxmlformats.org/drawingml/2006/picture">
+                <pic:pic xmlns:pic="http://schemas.openxmlformats.org/drawingml/2006/picture">
+                  <pic:nvPicPr>
+                    <pic:cNvPr id="0" name="Picture 19" descr="C:\Users\mosef\AppData\Local\Packages\microsoft.windowscommunicationsapps_8wekyb3d8bbwe\LocalState\Files\S0\294\Attachments\Cattura[593].PNG"/>
+                    <pic:cNvPicPr>
+                      <a:picLocks noChangeAspect="1" noChangeArrowheads="1"/>
+                    </pic:cNvPicPr>
+                  </pic:nvPicPr>
+                  <pic:blipFill rotWithShape="1">
+                    <a:blip r:embed="rId8">
+                      <a:extLst>
+                        <a:ext uri="{28A0092B-C50C-407E-A947-70E740481C1C}">
+                          <a14:useLocalDpi xmlns:a14="http://schemas.microsoft.com/office/drawing/2010/main" val="0"/>
+                        </a:ext>
+                      </a:extLst>
+                    </a:blip>
+                    <a:srcRect t="6610"/>
+                    <a:stretch/>
+                  </pic:blipFill>
+                  <pic:spPr bwMode="auto">
+                    <a:xfrm>
+                      <a:off x="0" y="0"/>
+                      <a:ext cx="2124075" cy="4670425"/>
+                    </a:xfrm>
+                    <a:prstGeom prst="rect">
+                      <a:avLst/>
+                    </a:prstGeom>
+                    <a:noFill/>
+                    <a:ln>
+                      <a:noFill/>
+                    </a:ln>
+                    <a:extLst>
+                      <a:ext uri="{53640926-AAD7-44D8-BBD7-CCE9431645EC}">
+                        <a14:shadowObscured xmlns:a14="http://schemas.microsoft.com/office/drawing/2010/main"/>
+                      </a:ext>
+                    </a:extLst>
+                  </pic:spPr>
+                </pic:pic>
+              </a:graphicData>
+            </a:graphic>
+          </wp:anchor>
+        </w:drawing>
+      </w:r>
+      <w:r>
+        <w:rPr>
+          <w:sz w:val="16"/>
+          <w:lang w:eastAsia="it-CH"/>
+        </w:rPr>
+        <w:t>Il codice che ho usato è il seguente:</w:t>
+      </w:r>
+    </w:p>
+    <w:p>
+      <w:pPr>
+        <w:rPr>
+          <w:sz w:val="16"/>
+          <w:lang w:eastAsia="it-CH"/>
+        </w:rPr>
+      </w:pPr>
+      <w:r>
+        <w:rPr>
+          <w:sz w:val="16"/>
+          <w:lang w:eastAsia="it-CH"/>
+        </w:rPr>
+        <w:t xml:space="preserve">Questo codice riceve dall’HC-05 tramite il collegamento seriale dei caratteri e nel caso il carattere dovesse essere ‘0’ spegne il LED e nel caso dovesse essere ‘1’ lo accende. Ho dovuto fare una piccola modifica rispetto al tutorial cioè mettere 9600 al posto di </w:t>
+      </w:r>
+      <w:r>
+        <w:rPr>
+          <w:sz w:val="16"/>
+          <w:lang w:eastAsia="it-CH"/>
+        </w:rPr>
+        <w:t>38400</w:t>
+      </w:r>
+      <w:r>
+        <w:rPr>
+          <w:sz w:val="16"/>
+          <w:lang w:eastAsia="it-CH"/>
+        </w:rPr>
+        <w:t xml:space="preserve"> nel </w:t>
+      </w:r>
+      <w:proofErr w:type="spellStart"/>
+      <w:r>
+        <w:rPr>
+          <w:sz w:val="16"/>
+          <w:lang w:eastAsia="it-CH"/>
+        </w:rPr>
+        <w:t>Serial.begin</w:t>
+      </w:r>
+      <w:proofErr w:type="spellEnd"/>
+      <w:r>
+        <w:rPr>
+          <w:sz w:val="16"/>
+          <w:lang w:eastAsia="it-CH"/>
+        </w:rPr>
+        <w:t>() altrimenti non funzionava.</w:t>
+      </w:r>
+    </w:p>
+    <w:p>
+      <w:pPr>
+        <w:rPr>
+          <w:sz w:val="16"/>
+          <w:lang w:eastAsia="it-CH"/>
+        </w:rPr>
+      </w:pPr>
+    </w:p>
+    <w:p>
+      <w:pPr>
         <w:pBdr>
           <w:bottom w:val="single" w:sz="6" w:space="4" w:color="EAECEF"/>
         </w:pBdr>
@@ -966,6 +1278,131 @@
         <w:spacing w:before="360" w:after="240" w:line="240" w:lineRule="auto"/>
         <w:outlineLvl w:val="1"/>
         <w:rPr>
+          <w:sz w:val="16"/>
+          <w:lang w:eastAsia="it-CH"/>
+        </w:rPr>
+      </w:pPr>
+      <w:r>
+        <w:rPr>
+          <w:sz w:val="16"/>
+          <w:lang w:eastAsia="it-CH"/>
+        </w:rPr>
+        <w:lastRenderedPageBreak/>
+        <w:drawing>
+          <wp:anchor distT="0" distB="0" distL="114300" distR="114300" simplePos="0" relativeHeight="251662336" behindDoc="0" locked="0" layoutInCell="1" allowOverlap="1" wp14:anchorId="77EEC681" wp14:editId="1E422B51">
+            <wp:simplePos x="0" y="0"/>
+            <wp:positionH relativeFrom="margin">
+              <wp:posOffset>883139</wp:posOffset>
+            </wp:positionH>
+            <wp:positionV relativeFrom="paragraph">
+              <wp:posOffset>-488</wp:posOffset>
+            </wp:positionV>
+            <wp:extent cx="3833446" cy="2874985"/>
+            <wp:effectExtent l="0" t="0" r="0" b="1905"/>
+            <wp:wrapTopAndBottom/>
+            <wp:docPr id="8" name="Immagine 8" descr="C:\Users\mosef\Downloads\41b4bf00-edb4-4abd-a819-7ccc0a66d244.jpg"/>
+            <wp:cNvGraphicFramePr>
+              <a:graphicFrameLocks xmlns:a="http://schemas.openxmlformats.org/drawingml/2006/main" noChangeAspect="1"/>
+            </wp:cNvGraphicFramePr>
+            <a:graphic xmlns:a="http://schemas.openxmlformats.org/drawingml/2006/main">
+              <a:graphicData uri="http://schemas.openxmlformats.org/drawingml/2006/picture">
+                <pic:pic xmlns:pic="http://schemas.openxmlformats.org/drawingml/2006/picture">
+                  <pic:nvPicPr>
+                    <pic:cNvPr id="0" name="Picture 25" descr="C:\Users\mosef\Downloads\41b4bf00-edb4-4abd-a819-7ccc0a66d244.jpg"/>
+                    <pic:cNvPicPr>
+                      <a:picLocks noChangeAspect="1" noChangeArrowheads="1"/>
+                    </pic:cNvPicPr>
+                  </pic:nvPicPr>
+                  <pic:blipFill>
+                    <a:blip r:embed="rId9" cstate="print">
+                      <a:extLst>
+                        <a:ext uri="{28A0092B-C50C-407E-A947-70E740481C1C}">
+                          <a14:useLocalDpi xmlns:a14="http://schemas.microsoft.com/office/drawing/2010/main" val="0"/>
+                        </a:ext>
+                      </a:extLst>
+                    </a:blip>
+                    <a:srcRect/>
+                    <a:stretch>
+                      <a:fillRect/>
+                    </a:stretch>
+                  </pic:blipFill>
+                  <pic:spPr bwMode="auto">
+                    <a:xfrm>
+                      <a:off x="0" y="0"/>
+                      <a:ext cx="3833446" cy="2874985"/>
+                    </a:xfrm>
+                    <a:prstGeom prst="rect">
+                      <a:avLst/>
+                    </a:prstGeom>
+                    <a:noFill/>
+                    <a:ln>
+                      <a:noFill/>
+                    </a:ln>
+                  </pic:spPr>
+                </pic:pic>
+              </a:graphicData>
+            </a:graphic>
+          </wp:anchor>
+        </w:drawing>
+      </w:r>
+      <w:r>
+        <w:rPr>
+          <w:sz w:val="16"/>
+          <w:lang w:eastAsia="it-CH"/>
+        </w:rPr>
+        <w:t>Questa è una foto</w:t>
+      </w:r>
+      <w:r>
+        <w:rPr>
+          <w:sz w:val="16"/>
+          <w:lang w:eastAsia="it-CH"/>
+        </w:rPr>
+        <w:t xml:space="preserve"> del circuito che ho fatto, per inviare i segnali via </w:t>
+      </w:r>
+      <w:proofErr w:type="spellStart"/>
+      <w:r>
+        <w:rPr>
+          <w:sz w:val="16"/>
+          <w:lang w:eastAsia="it-CH"/>
+        </w:rPr>
+        <w:t>bluetooth</w:t>
+      </w:r>
+      <w:proofErr w:type="spellEnd"/>
+      <w:r>
+        <w:rPr>
+          <w:sz w:val="16"/>
+          <w:lang w:eastAsia="it-CH"/>
+        </w:rPr>
+        <w:t xml:space="preserve"> ho usato una delle tante applicazioni presenti nel play </w:t>
+      </w:r>
+      <w:proofErr w:type="spellStart"/>
+      <w:r>
+        <w:rPr>
+          <w:sz w:val="16"/>
+          <w:lang w:eastAsia="it-CH"/>
+        </w:rPr>
+        <w:t>store</w:t>
+      </w:r>
+      <w:proofErr w:type="spellEnd"/>
+      <w:r>
+        <w:rPr>
+          <w:sz w:val="16"/>
+          <w:lang w:eastAsia="it-CH"/>
+        </w:rPr>
+        <w:t>.</w:t>
+      </w:r>
+      <w:bookmarkStart w:id="0" w:name="_GoBack"/>
+      <w:bookmarkEnd w:id="0"/>
+    </w:p>
+    <w:p>
+      <w:pPr>
+        <w:pBdr>
+          <w:bottom w:val="single" w:sz="6" w:space="4" w:color="EAECEF"/>
+        </w:pBdr>
+        <w:shd w:val="clear" w:color="auto" w:fill="FFFFFF"/>
+        <w:spacing w:before="360" w:after="240" w:line="240" w:lineRule="auto"/>
+        <w:outlineLvl w:val="1"/>
+        <w:rPr>
           <w:rFonts w:ascii="Segoe UI" w:eastAsia="Times New Roman" w:hAnsi="Segoe UI" w:cs="Segoe UI"/>
           <w:b/>
           <w:bCs/>
@@ -1006,8 +1443,6 @@
           <w:lang w:eastAsia="it-CH"/>
         </w:rPr>
       </w:pPr>
-      <w:bookmarkStart w:id="0" w:name="_GoBack"/>
-      <w:bookmarkEnd w:id="0"/>
       <w:r>
         <w:rPr>
           <w:rFonts w:ascii="Segoe UI" w:eastAsia="Times New Roman" w:hAnsi="Segoe UI" w:cs="Segoe UI"/>

</xml_diff>

<commit_message>
Aggiunto problema riscontrato nel diario
Aggiunto il problema dei pin RX e TX al diario. Mosè
</commit_message>
<xml_diff>
--- a/Documentazione/Diari/Tankino_Diario_2020.02.14.docx
+++ b/Documentazione/Diari/Tankino_Diario_2020.02.14.docx
@@ -101,7 +101,33 @@
           <w:szCs w:val="21"/>
           <w:lang w:eastAsia="it-CH"/>
         </w:rPr>
-        <w:t>, Adriano Chiriacò, Nicholas Pigni</w:t>
+        <w:t xml:space="preserve">, Adriano </w:t>
+      </w:r>
+      <w:proofErr w:type="spellStart"/>
+      <w:r>
+        <w:rPr>
+          <w:rFonts w:ascii="Segoe UI" w:eastAsia="Times New Roman" w:hAnsi="Segoe UI" w:cs="Segoe UI"/>
+          <w:b/>
+          <w:bCs/>
+          <w:color w:val="24292E"/>
+          <w:sz w:val="21"/>
+          <w:szCs w:val="21"/>
+          <w:lang w:eastAsia="it-CH"/>
+        </w:rPr>
+        <w:t>Chiriacò</w:t>
+      </w:r>
+      <w:proofErr w:type="spellEnd"/>
+      <w:r>
+        <w:rPr>
+          <w:rFonts w:ascii="Segoe UI" w:eastAsia="Times New Roman" w:hAnsi="Segoe UI" w:cs="Segoe UI"/>
+          <w:b/>
+          <w:bCs/>
+          <w:color w:val="24292E"/>
+          <w:sz w:val="21"/>
+          <w:szCs w:val="21"/>
+          <w:lang w:eastAsia="it-CH"/>
+        </w:rPr>
+        <w:t>, Nicholas Pigni</w:t>
       </w:r>
     </w:p>
     <w:p>
@@ -1005,15 +1031,7 @@
             <w:sz w:val="16"/>
             <w:lang w:eastAsia="it-CH"/>
           </w:rPr>
-          <w:t>Li</w:t>
-        </w:r>
-        <w:r>
-          <w:rPr>
-            <w:rStyle w:val="Collegamentoipertestuale"/>
-            <w:sz w:val="16"/>
-            <w:lang w:eastAsia="it-CH"/>
-          </w:rPr>
-          <w:t>nk</w:t>
+          <w:t>Link</w:t>
         </w:r>
       </w:hyperlink>
     </w:p>
@@ -1284,6 +1302,7 @@
       </w:pPr>
       <w:r>
         <w:rPr>
+          <w:noProof/>
           <w:sz w:val="16"/>
           <w:lang w:eastAsia="it-CH"/>
         </w:rPr>
@@ -1391,8 +1410,75 @@
         </w:rPr>
         <w:t>.</w:t>
       </w:r>
+    </w:p>
+    <w:p>
+      <w:pPr>
+        <w:pBdr>
+          <w:bottom w:val="single" w:sz="6" w:space="4" w:color="EAECEF"/>
+        </w:pBdr>
+        <w:shd w:val="clear" w:color="auto" w:fill="FFFFFF"/>
+        <w:spacing w:before="360" w:after="240" w:line="240" w:lineRule="auto"/>
+        <w:outlineLvl w:val="1"/>
+        <w:rPr>
+          <w:b/>
+          <w:sz w:val="16"/>
+          <w:lang w:eastAsia="it-CH"/>
+        </w:rPr>
+      </w:pPr>
+      <w:r>
+        <w:rPr>
+          <w:b/>
+          <w:sz w:val="16"/>
+          <w:lang w:eastAsia="it-CH"/>
+        </w:rPr>
+        <w:t>Problemi riscontrati:</w:t>
+      </w:r>
+    </w:p>
+    <w:p>
+      <w:pPr>
+        <w:pBdr>
+          <w:bottom w:val="single" w:sz="6" w:space="4" w:color="EAECEF"/>
+        </w:pBdr>
+        <w:shd w:val="clear" w:color="auto" w:fill="FFFFFF"/>
+        <w:spacing w:before="360" w:after="240" w:line="240" w:lineRule="auto"/>
+        <w:outlineLvl w:val="1"/>
+        <w:rPr>
+          <w:sz w:val="16"/>
+          <w:lang w:eastAsia="it-CH"/>
+        </w:rPr>
+      </w:pPr>
+      <w:r>
+        <w:rPr>
+          <w:sz w:val="16"/>
+          <w:lang w:eastAsia="it-CH"/>
+        </w:rPr>
+        <w:t xml:space="preserve">Ho notato che c’è un problema nel caricare i programmi </w:t>
+      </w:r>
+      <w:proofErr w:type="spellStart"/>
+      <w:r>
+        <w:rPr>
+          <w:sz w:val="16"/>
+          <w:lang w:eastAsia="it-CH"/>
+        </w:rPr>
+        <w:t>sull’arduino</w:t>
+      </w:r>
+      <w:proofErr w:type="spellEnd"/>
+      <w:r>
+        <w:rPr>
+          <w:sz w:val="16"/>
+          <w:lang w:eastAsia="it-CH"/>
+        </w:rPr>
+        <w:t xml:space="preserve"> mentre i pin RX e TX sono attaccati, perciò quando si carica un programma occorre</w:t>
+      </w:r>
       <w:bookmarkStart w:id="0" w:name="_GoBack"/>
       <w:bookmarkEnd w:id="0"/>
+      <w:r>
+        <w:rPr>
+          <w:sz w:val="16"/>
+          <w:lang w:eastAsia="it-CH"/>
+        </w:rPr>
+        <w:t xml:space="preserve"> staccare i pin RX e TX e riattaccarli appena finito.</w:t>
+      </w:r>
     </w:p>
     <w:p>
       <w:pPr>

</xml_diff>

<commit_message>
Commit finale Venerdì 21.02.2020
</commit_message>
<xml_diff>
--- a/Documentazione/Diari/Tankino_Diario_2020.02.14.docx
+++ b/Documentazione/Diari/Tankino_Diario_2020.02.14.docx
@@ -1,6 +1,6 @@
 
 <file path=word/document.xml><?xml version="1.0" encoding="utf-8"?>
-<w:document xmlns:wpc="http://schemas.microsoft.com/office/word/2010/wordprocessingCanvas" xmlns:mc="http://schemas.openxmlformats.org/markup-compatibility/2006" xmlns:o="urn:schemas-microsoft-com:office:office" xmlns:r="http://schemas.openxmlformats.org/officeDocument/2006/relationships" xmlns:m="http://schemas.openxmlformats.org/officeDocument/2006/math" xmlns:v="urn:schemas-microsoft-com:vml" xmlns:wp14="http://schemas.microsoft.com/office/word/2010/wordprocessingDrawing" xmlns:wp="http://schemas.openxmlformats.org/drawingml/2006/wordprocessingDrawing" xmlns:w10="urn:schemas-microsoft-com:office:word" xmlns:w="http://schemas.openxmlformats.org/wordprocessingml/2006/main" xmlns:w14="http://schemas.microsoft.com/office/word/2010/wordml" xmlns:w15="http://schemas.microsoft.com/office/word/2012/wordml" xmlns:wpg="http://schemas.microsoft.com/office/word/2010/wordprocessingGroup" xmlns:wpi="http://schemas.microsoft.com/office/word/2010/wordprocessingInk" xmlns:wne="http://schemas.microsoft.com/office/word/2006/wordml" xmlns:wps="http://schemas.microsoft.com/office/word/2010/wordprocessingShape" mc:Ignorable="w14 w15 wp14">
+<w:document xmlns:wpc="http://schemas.microsoft.com/office/word/2010/wordprocessingCanvas" xmlns:cx="http://schemas.microsoft.com/office/drawing/2014/chartex" xmlns:cx1="http://schemas.microsoft.com/office/drawing/2015/9/8/chartex" xmlns:cx2="http://schemas.microsoft.com/office/drawing/2015/10/21/chartex" xmlns:cx3="http://schemas.microsoft.com/office/drawing/2016/5/9/chartex" xmlns:cx4="http://schemas.microsoft.com/office/drawing/2016/5/10/chartex" xmlns:cx5="http://schemas.microsoft.com/office/drawing/2016/5/11/chartex" xmlns:cx6="http://schemas.microsoft.com/office/drawing/2016/5/12/chartex" xmlns:cx7="http://schemas.microsoft.com/office/drawing/2016/5/13/chartex" xmlns:cx8="http://schemas.microsoft.com/office/drawing/2016/5/14/chartex" xmlns:mc="http://schemas.openxmlformats.org/markup-compatibility/2006" xmlns:aink="http://schemas.microsoft.com/office/drawing/2016/ink" xmlns:am3d="http://schemas.microsoft.com/office/drawing/2017/model3d" xmlns:o="urn:schemas-microsoft-com:office:office" xmlns:r="http://schemas.openxmlformats.org/officeDocument/2006/relationships" xmlns:m="http://schemas.openxmlformats.org/officeDocument/2006/math" xmlns:v="urn:schemas-microsoft-com:vml" xmlns:wp14="http://schemas.microsoft.com/office/word/2010/wordprocessingDrawing" xmlns:wp="http://schemas.openxmlformats.org/drawingml/2006/wordprocessingDrawing" xmlns:w10="urn:schemas-microsoft-com:office:word" xmlns:w="http://schemas.openxmlformats.org/wordprocessingml/2006/main" xmlns:w14="http://schemas.microsoft.com/office/word/2010/wordml" xmlns:w15="http://schemas.microsoft.com/office/word/2012/wordml" xmlns:w16cid="http://schemas.microsoft.com/office/word/2016/wordml/cid" xmlns:w16se="http://schemas.microsoft.com/office/word/2015/wordml/symex" xmlns:wpg="http://schemas.microsoft.com/office/word/2010/wordprocessingGroup" xmlns:wpi="http://schemas.microsoft.com/office/word/2010/wordprocessingInk" xmlns:wne="http://schemas.microsoft.com/office/word/2006/wordml" xmlns:wps="http://schemas.microsoft.com/office/word/2010/wordprocessingShape" mc:Ignorable="w14 w15 w16se w16cid wp14">
   <w:body>
     <w:p>
       <w:pPr>
@@ -21,7 +21,6 @@
           <w:lang w:eastAsia="it-CH"/>
         </w:rPr>
       </w:pPr>
-      <w:proofErr w:type="spellStart"/>
       <w:r>
         <w:rPr>
           <w:rFonts w:ascii="Segoe UI" w:eastAsia="Times New Roman" w:hAnsi="Segoe UI" w:cs="Segoe UI"/>
@@ -35,7 +34,6 @@
         </w:rPr>
         <w:t>Tankino</w:t>
       </w:r>
-      <w:proofErr w:type="spellEnd"/>
       <w:r>
         <w:rPr>
           <w:rFonts w:ascii="Segoe UI" w:eastAsia="Times New Roman" w:hAnsi="Segoe UI" w:cs="Segoe UI"/>
@@ -75,59 +73,7 @@
           <w:szCs w:val="21"/>
           <w:lang w:eastAsia="it-CH"/>
         </w:rPr>
-        <w:t xml:space="preserve">Mosè </w:t>
-      </w:r>
-      <w:proofErr w:type="spellStart"/>
-      <w:r>
-        <w:rPr>
-          <w:rFonts w:ascii="Segoe UI" w:eastAsia="Times New Roman" w:hAnsi="Segoe UI" w:cs="Segoe UI"/>
-          <w:b/>
-          <w:bCs/>
-          <w:color w:val="24292E"/>
-          <w:sz w:val="21"/>
-          <w:szCs w:val="21"/>
-          <w:lang w:eastAsia="it-CH"/>
-        </w:rPr>
-        <w:t>Ferrazzini</w:t>
-      </w:r>
-      <w:proofErr w:type="spellEnd"/>
-      <w:r>
-        <w:rPr>
-          <w:rFonts w:ascii="Segoe UI" w:eastAsia="Times New Roman" w:hAnsi="Segoe UI" w:cs="Segoe UI"/>
-          <w:b/>
-          <w:bCs/>
-          <w:color w:val="24292E"/>
-          <w:sz w:val="21"/>
-          <w:szCs w:val="21"/>
-          <w:lang w:eastAsia="it-CH"/>
-        </w:rPr>
-        <w:t xml:space="preserve">, Michele </w:t>
-      </w:r>
-      <w:proofErr w:type="spellStart"/>
-      <w:r>
-        <w:rPr>
-          <w:rFonts w:ascii="Segoe UI" w:eastAsia="Times New Roman" w:hAnsi="Segoe UI" w:cs="Segoe UI"/>
-          <w:b/>
-          <w:bCs/>
-          <w:color w:val="24292E"/>
-          <w:sz w:val="21"/>
-          <w:szCs w:val="21"/>
-          <w:lang w:eastAsia="it-CH"/>
-        </w:rPr>
-        <w:t>Tomylsak</w:t>
-      </w:r>
-      <w:proofErr w:type="spellEnd"/>
-      <w:r>
-        <w:rPr>
-          <w:rFonts w:ascii="Segoe UI" w:eastAsia="Times New Roman" w:hAnsi="Segoe UI" w:cs="Segoe UI"/>
-          <w:b/>
-          <w:bCs/>
-          <w:color w:val="24292E"/>
-          <w:sz w:val="21"/>
-          <w:szCs w:val="21"/>
-          <w:lang w:eastAsia="it-CH"/>
-        </w:rPr>
-        <w:t>, Adriano Chiriacò, Nicholas Pigni</w:t>
+        <w:t>Mosè Ferrazzini, Michele Tomylsak, Adriano Chiriacò, Nicholas Pigni</w:t>
       </w:r>
     </w:p>
     <w:p>
@@ -155,7 +101,33 @@
           <w:szCs w:val="30"/>
           <w:lang w:eastAsia="it-CH"/>
         </w:rPr>
-        <w:t>SAM Trevano, 07.02</w:t>
+        <w:t xml:space="preserve">SAM Trevano, </w:t>
+      </w:r>
+      <w:r>
+        <w:rPr>
+          <w:rFonts w:ascii="Segoe UI" w:eastAsia="Times New Roman" w:hAnsi="Segoe UI" w:cs="Segoe UI"/>
+          <w:b/>
+          <w:bCs/>
+          <w:color w:val="24292E"/>
+          <w:sz w:val="24"/>
+          <w:szCs w:val="30"/>
+          <w:lang w:eastAsia="it-CH"/>
+        </w:rPr>
+        <w:t>14</w:t>
+      </w:r>
+      <w:bookmarkStart w:id="0" w:name="_GoBack"/>
+      <w:bookmarkEnd w:id="0"/>
+      <w:r>
+        <w:rPr>
+          <w:rFonts w:ascii="Segoe UI" w:eastAsia="Times New Roman" w:hAnsi="Segoe UI" w:cs="Segoe UI"/>
+          <w:b/>
+          <w:bCs/>
+          <w:color w:val="24292E"/>
+          <w:sz w:val="24"/>
+          <w:szCs w:val="30"/>
+          <w:lang w:eastAsia="it-CH"/>
+        </w:rPr>
+        <w:t>.02</w:t>
       </w:r>
       <w:r>
         <w:rPr>
@@ -485,16 +457,8 @@
               <w:rPr>
                 <w:lang w:eastAsia="it-CH"/>
               </w:rPr>
-              <w:t xml:space="preserve">Aggiornamento diari e riorganizzazione </w:t>
-            </w:r>
-            <w:proofErr w:type="spellStart"/>
-            <w:r>
-              <w:rPr>
-                <w:lang w:eastAsia="it-CH"/>
-              </w:rPr>
-              <w:t>repository</w:t>
-            </w:r>
-            <w:proofErr w:type="spellEnd"/>
+              <w:t>Aggiornamento diari e riorganizzazione repository</w:t>
+            </w:r>
           </w:p>
         </w:tc>
       </w:tr>
@@ -755,8 +719,6 @@
               </w:rPr>
               <w:t>Installazione e test REACT</w:t>
             </w:r>
-            <w:bookmarkStart w:id="0" w:name="_GoBack"/>
-            <w:bookmarkEnd w:id="0"/>
           </w:p>
         </w:tc>
       </w:tr>
@@ -874,23 +836,7 @@
           <w:sz w:val="16"/>
           <w:lang w:eastAsia="it-CH"/>
         </w:rPr>
-        <w:t xml:space="preserve">Dopo l’esclusione delle batterie avvenuta l’ultima sessione di progettazione ci siamo concentrati sul creare un nuovo circuito implementando il </w:t>
-      </w:r>
-      <w:proofErr w:type="spellStart"/>
-      <w:r>
-        <w:rPr>
-          <w:sz w:val="16"/>
-          <w:lang w:eastAsia="it-CH"/>
-        </w:rPr>
-        <w:t>powerbank</w:t>
-      </w:r>
-      <w:proofErr w:type="spellEnd"/>
-      <w:r>
-        <w:rPr>
-          <w:sz w:val="16"/>
-          <w:lang w:eastAsia="it-CH"/>
-        </w:rPr>
-        <w:t>. Per ottenere la grandezza delle resistenze abbiamo utilizzato il sito: ohmslawcalculator.com</w:t>
+        <w:t>Dopo l’esclusione delle batterie avvenuta l’ultima sessione di progettazione ci siamo concentrati sul creare un nuovo circuito implementando il powerbank. Per ottenere la grandezza delle resistenze abbiamo utilizzato il sito: ohmslawcalculator.com</w:t>
       </w:r>
     </w:p>
     <w:p>
@@ -919,7 +865,7 @@
         <w:rPr>
           <w:noProof/>
         </w:rPr>
-        <w:pict>
+        <w:pict w14:anchorId="36CE4C22">
           <v:shapetype id="_x0000_t75" coordsize="21600,21600" o:spt="75" o:preferrelative="t" path="m@4@5l@4@11@9@11@9@5xe" filled="f" stroked="f">
             <v:stroke joinstyle="miter"/>
             <v:formulas>
@@ -1062,23 +1008,7 @@
           <w:sz w:val="16"/>
           <w:lang w:eastAsia="it-CH"/>
         </w:rPr>
-        <w:t xml:space="preserve">opo aver cercato delle guide ho scelto questo tutorial su </w:t>
-      </w:r>
-      <w:proofErr w:type="spellStart"/>
-      <w:r>
-        <w:rPr>
-          <w:sz w:val="16"/>
-          <w:lang w:eastAsia="it-CH"/>
-        </w:rPr>
-        <w:t>youtube</w:t>
-      </w:r>
-      <w:proofErr w:type="spellEnd"/>
-      <w:r>
-        <w:rPr>
-          <w:sz w:val="16"/>
-          <w:lang w:eastAsia="it-CH"/>
-        </w:rPr>
-        <w:t xml:space="preserve">: </w:t>
+        <w:t xml:space="preserve">opo aver cercato delle guide ho scelto questo tutorial su youtube: </w:t>
       </w:r>
       <w:hyperlink r:id="rId6" w:history="1">
         <w:r>
@@ -1121,7 +1051,7 @@
         </w:rPr>
         <w:lastRenderedPageBreak/>
         <w:drawing>
-          <wp:anchor distT="0" distB="0" distL="114300" distR="114300" simplePos="0" relativeHeight="251660288" behindDoc="0" locked="0" layoutInCell="1" allowOverlap="1" wp14:anchorId="474AE247" wp14:editId="1ED7A8F1">
+          <wp:anchor distT="0" distB="0" distL="114300" distR="114300" simplePos="0" relativeHeight="251660288" behindDoc="0" locked="0" layoutInCell="1" allowOverlap="1" wp14:anchorId="234B7F5B" wp14:editId="22619915">
             <wp:simplePos x="0" y="0"/>
             <wp:positionH relativeFrom="margin">
               <wp:align>left</wp:align>
@@ -1190,23 +1120,7 @@
           <w:sz w:val="16"/>
           <w:lang w:eastAsia="it-CH"/>
         </w:rPr>
-        <w:t xml:space="preserve">Mentre il resto era semplicemente un led collegato al </w:t>
-      </w:r>
-      <w:proofErr w:type="spellStart"/>
-      <w:r>
-        <w:rPr>
-          <w:sz w:val="16"/>
-          <w:lang w:eastAsia="it-CH"/>
-        </w:rPr>
-        <w:t>digital</w:t>
-      </w:r>
-      <w:proofErr w:type="spellEnd"/>
-      <w:r>
-        <w:rPr>
-          <w:sz w:val="16"/>
-          <w:lang w:eastAsia="it-CH"/>
-        </w:rPr>
-        <w:t xml:space="preserve"> pin 7.</w:t>
+        <w:t>Mentre il resto era semplicemente un led collegato al digital pin 7.</w:t>
       </w:r>
     </w:p>
     <w:p>
@@ -1223,7 +1137,7 @@
           <w:lang w:eastAsia="it-CH"/>
         </w:rPr>
         <w:drawing>
-          <wp:anchor distT="0" distB="0" distL="114300" distR="114300" simplePos="0" relativeHeight="251661312" behindDoc="1" locked="0" layoutInCell="1" allowOverlap="1" wp14:anchorId="0C10D8AE" wp14:editId="7D5540B5">
+          <wp:anchor distT="0" distB="0" distL="114300" distR="114300" simplePos="0" relativeHeight="251661312" behindDoc="1" locked="0" layoutInCell="1" allowOverlap="1" wp14:anchorId="153A7800" wp14:editId="7F1A4268">
             <wp:simplePos x="0" y="0"/>
             <wp:positionH relativeFrom="column">
               <wp:posOffset>-17145</wp:posOffset>
@@ -1316,23 +1230,7 @@
           <w:sz w:val="16"/>
           <w:lang w:eastAsia="it-CH"/>
         </w:rPr>
-        <w:t xml:space="preserve"> nel </w:t>
-      </w:r>
-      <w:proofErr w:type="spellStart"/>
-      <w:r>
-        <w:rPr>
-          <w:sz w:val="16"/>
-          <w:lang w:eastAsia="it-CH"/>
-        </w:rPr>
-        <w:t>Serial.begin</w:t>
-      </w:r>
-      <w:proofErr w:type="spellEnd"/>
-      <w:r>
-        <w:rPr>
-          <w:sz w:val="16"/>
-          <w:lang w:eastAsia="it-CH"/>
-        </w:rPr>
-        <w:t>() altrimenti non funzionava.</w:t>
+        <w:t xml:space="preserve"> nel Serial.begin() altrimenti non funzionava.</w:t>
       </w:r>
     </w:p>
     <w:p>
@@ -1364,7 +1262,7 @@
         </w:rPr>
         <w:lastRenderedPageBreak/>
         <w:drawing>
-          <wp:anchor distT="0" distB="0" distL="114300" distR="114300" simplePos="0" relativeHeight="251662336" behindDoc="0" locked="0" layoutInCell="1" allowOverlap="1" wp14:anchorId="77EEC681" wp14:editId="1E422B51">
+          <wp:anchor distT="0" distB="0" distL="114300" distR="114300" simplePos="0" relativeHeight="251662336" behindDoc="0" locked="0" layoutInCell="1" allowOverlap="1" wp14:anchorId="2D7288A4" wp14:editId="1DF0D4F8">
             <wp:simplePos x="0" y="0"/>
             <wp:positionH relativeFrom="margin">
               <wp:posOffset>883139</wp:posOffset>
@@ -1432,39 +1330,7 @@
           <w:sz w:val="16"/>
           <w:lang w:eastAsia="it-CH"/>
         </w:rPr>
-        <w:t xml:space="preserve"> del circuito che ho fatto, per inviare i segnali via </w:t>
-      </w:r>
-      <w:proofErr w:type="spellStart"/>
-      <w:r>
-        <w:rPr>
-          <w:sz w:val="16"/>
-          <w:lang w:eastAsia="it-CH"/>
-        </w:rPr>
-        <w:t>bluetooth</w:t>
-      </w:r>
-      <w:proofErr w:type="spellEnd"/>
-      <w:r>
-        <w:rPr>
-          <w:sz w:val="16"/>
-          <w:lang w:eastAsia="it-CH"/>
-        </w:rPr>
-        <w:t xml:space="preserve"> ho usato una delle tante applicazioni presenti nel play </w:t>
-      </w:r>
-      <w:proofErr w:type="spellStart"/>
-      <w:r>
-        <w:rPr>
-          <w:sz w:val="16"/>
-          <w:lang w:eastAsia="it-CH"/>
-        </w:rPr>
-        <w:t>store</w:t>
-      </w:r>
-      <w:proofErr w:type="spellEnd"/>
-      <w:r>
-        <w:rPr>
-          <w:sz w:val="16"/>
-          <w:lang w:eastAsia="it-CH"/>
-        </w:rPr>
-        <w:t>.</w:t>
+        <w:t xml:space="preserve"> del circuito che ho fatto, per inviare i segnali via bluetooth ho usato una delle tante applicazioni presenti nel play store.</w:t>
       </w:r>
     </w:p>
     <w:p>
@@ -1508,23 +1374,7 @@
           <w:sz w:val="16"/>
           <w:lang w:eastAsia="it-CH"/>
         </w:rPr>
-        <w:t xml:space="preserve">Ho notato che c’è un problema nel caricare i programmi </w:t>
-      </w:r>
-      <w:proofErr w:type="spellStart"/>
-      <w:r>
-        <w:rPr>
-          <w:sz w:val="16"/>
-          <w:lang w:eastAsia="it-CH"/>
-        </w:rPr>
-        <w:t>sull’arduino</w:t>
-      </w:r>
-      <w:proofErr w:type="spellEnd"/>
-      <w:r>
-        <w:rPr>
-          <w:sz w:val="16"/>
-          <w:lang w:eastAsia="it-CH"/>
-        </w:rPr>
-        <w:t xml:space="preserve"> mentre i pin RX e TX sono attaccati, perciò quando si carica un programma occorre staccare i pin RX e TX e riattaccarli appena finito.</w:t>
+        <w:t>Ho notato che c’è un problema nel caricare i programmi sull’arduino mentre i pin RX e TX sono attaccati, perciò quando si carica un programma occorre staccare i pin RX e TX e riattaccarli appena finito.</w:t>
       </w:r>
     </w:p>
     <w:p>
@@ -1601,8 +1451,8 @@
 </file>
 
 <file path=word/numbering.xml><?xml version="1.0" encoding="utf-8"?>
-<w:numbering xmlns:wpc="http://schemas.microsoft.com/office/word/2010/wordprocessingCanvas" xmlns:mc="http://schemas.openxmlformats.org/markup-compatibility/2006" xmlns:o="urn:schemas-microsoft-com:office:office" xmlns:r="http://schemas.openxmlformats.org/officeDocument/2006/relationships" xmlns:m="http://schemas.openxmlformats.org/officeDocument/2006/math" xmlns:v="urn:schemas-microsoft-com:vml" xmlns:wp14="http://schemas.microsoft.com/office/word/2010/wordprocessingDrawing" xmlns:wp="http://schemas.openxmlformats.org/drawingml/2006/wordprocessingDrawing" xmlns:w10="urn:schemas-microsoft-com:office:word" xmlns:w="http://schemas.openxmlformats.org/wordprocessingml/2006/main" xmlns:w14="http://schemas.microsoft.com/office/word/2010/wordml" xmlns:w15="http://schemas.microsoft.com/office/word/2012/wordml" xmlns:wpg="http://schemas.microsoft.com/office/word/2010/wordprocessingGroup" xmlns:wpi="http://schemas.microsoft.com/office/word/2010/wordprocessingInk" xmlns:wne="http://schemas.microsoft.com/office/word/2006/wordml" xmlns:wps="http://schemas.microsoft.com/office/word/2010/wordprocessingShape" mc:Ignorable="w14 w15 wp14">
-  <w:abstractNum w:abstractNumId="0">
+<w:numbering xmlns:wpc="http://schemas.microsoft.com/office/word/2010/wordprocessingCanvas" xmlns:cx="http://schemas.microsoft.com/office/drawing/2014/chartex" xmlns:cx1="http://schemas.microsoft.com/office/drawing/2015/9/8/chartex" xmlns:cx2="http://schemas.microsoft.com/office/drawing/2015/10/21/chartex" xmlns:cx3="http://schemas.microsoft.com/office/drawing/2016/5/9/chartex" xmlns:cx4="http://schemas.microsoft.com/office/drawing/2016/5/10/chartex" xmlns:cx5="http://schemas.microsoft.com/office/drawing/2016/5/11/chartex" xmlns:cx6="http://schemas.microsoft.com/office/drawing/2016/5/12/chartex" xmlns:cx7="http://schemas.microsoft.com/office/drawing/2016/5/13/chartex" xmlns:cx8="http://schemas.microsoft.com/office/drawing/2016/5/14/chartex" xmlns:mc="http://schemas.openxmlformats.org/markup-compatibility/2006" xmlns:aink="http://schemas.microsoft.com/office/drawing/2016/ink" xmlns:am3d="http://schemas.microsoft.com/office/drawing/2017/model3d" xmlns:o="urn:schemas-microsoft-com:office:office" xmlns:r="http://schemas.openxmlformats.org/officeDocument/2006/relationships" xmlns:m="http://schemas.openxmlformats.org/officeDocument/2006/math" xmlns:v="urn:schemas-microsoft-com:vml" xmlns:wp14="http://schemas.microsoft.com/office/word/2010/wordprocessingDrawing" xmlns:wp="http://schemas.openxmlformats.org/drawingml/2006/wordprocessingDrawing" xmlns:w10="urn:schemas-microsoft-com:office:word" xmlns:w="http://schemas.openxmlformats.org/wordprocessingml/2006/main" xmlns:w14="http://schemas.microsoft.com/office/word/2010/wordml" xmlns:w15="http://schemas.microsoft.com/office/word/2012/wordml" xmlns:w16cid="http://schemas.microsoft.com/office/word/2016/wordml/cid" xmlns:w16se="http://schemas.microsoft.com/office/word/2015/wordml/symex" xmlns:wpg="http://schemas.microsoft.com/office/word/2010/wordprocessingGroup" xmlns:wpi="http://schemas.microsoft.com/office/word/2010/wordprocessingInk" xmlns:wne="http://schemas.microsoft.com/office/word/2006/wordml" xmlns:wps="http://schemas.microsoft.com/office/word/2010/wordprocessingShape" mc:Ignorable="w14 w15 w16se w16cid wp14">
+  <w:abstractNum w:abstractNumId="0" w15:restartNumberingAfterBreak="0">
     <w:nsid w:val="1E085835"/>
     <w:multiLevelType w:val="hybridMultilevel"/>
     <w:tmpl w:val="6EE23FF2"/>
@@ -1715,7 +1565,7 @@
       </w:rPr>
     </w:lvl>
   </w:abstractNum>
-  <w:abstractNum w:abstractNumId="1">
+  <w:abstractNum w:abstractNumId="1" w15:restartNumberingAfterBreak="0">
     <w:nsid w:val="7C440354"/>
     <w:multiLevelType w:val="hybridMultilevel"/>
     <w:tmpl w:val="DA602056"/>
@@ -1838,7 +1688,7 @@
 </file>
 
 <file path=word/styles.xml><?xml version="1.0" encoding="utf-8"?>
-<w:styles xmlns:mc="http://schemas.openxmlformats.org/markup-compatibility/2006" xmlns:r="http://schemas.openxmlformats.org/officeDocument/2006/relationships" xmlns:w="http://schemas.openxmlformats.org/wordprocessingml/2006/main" xmlns:w14="http://schemas.microsoft.com/office/word/2010/wordml" xmlns:w15="http://schemas.microsoft.com/office/word/2012/wordml" mc:Ignorable="w14 w15">
+<w:styles xmlns:mc="http://schemas.openxmlformats.org/markup-compatibility/2006" xmlns:r="http://schemas.openxmlformats.org/officeDocument/2006/relationships" xmlns:w="http://schemas.openxmlformats.org/wordprocessingml/2006/main" xmlns:w14="http://schemas.microsoft.com/office/word/2010/wordml" xmlns:w15="http://schemas.microsoft.com/office/word/2012/wordml" xmlns:w16cid="http://schemas.microsoft.com/office/word/2016/wordml/cid" xmlns:w16se="http://schemas.microsoft.com/office/word/2015/wordml/symex" mc:Ignorable="w14 w15 w16se w16cid">
   <w:docDefaults>
     <w:rPrDefault>
       <w:rPr>
@@ -1854,7 +1704,7 @@
       </w:pPr>
     </w:pPrDefault>
   </w:docDefaults>
-  <w:latentStyles w:defLockedState="0" w:defUIPriority="99" w:defSemiHidden="0" w:defUnhideWhenUsed="0" w:defQFormat="0" w:count="371">
+  <w:latentStyles w:defLockedState="0" w:defUIPriority="99" w:defSemiHidden="0" w:defUnhideWhenUsed="0" w:defQFormat="0" w:count="376">
     <w:lsdException w:name="Normal" w:uiPriority="0" w:qFormat="1"/>
     <w:lsdException w:name="heading 1" w:uiPriority="9" w:qFormat="1"/>
     <w:lsdException w:name="heading 2" w:semiHidden="1" w:uiPriority="9" w:unhideWhenUsed="1" w:qFormat="1"/>
@@ -1960,7 +1810,6 @@
     <w:lsdException w:name="HTML Sample" w:semiHidden="1" w:unhideWhenUsed="1"/>
     <w:lsdException w:name="HTML Typewriter" w:semiHidden="1" w:unhideWhenUsed="1"/>
     <w:lsdException w:name="HTML Variable" w:semiHidden="1" w:unhideWhenUsed="1"/>
-    <w:lsdException w:name="Normal Table" w:semiHidden="1" w:unhideWhenUsed="1"/>
     <w:lsdException w:name="annotation subject" w:semiHidden="1" w:unhideWhenUsed="1"/>
     <w:lsdException w:name="No List" w:semiHidden="1" w:unhideWhenUsed="1"/>
     <w:lsdException w:name="Outline List 1" w:semiHidden="1" w:unhideWhenUsed="1"/>
@@ -2003,11 +1852,8 @@
     <w:lsdException w:name="Table Contemporary" w:semiHidden="1" w:unhideWhenUsed="1"/>
     <w:lsdException w:name="Table Elegant" w:semiHidden="1" w:unhideWhenUsed="1"/>
     <w:lsdException w:name="Table Professional" w:semiHidden="1" w:unhideWhenUsed="1"/>
-    <w:lsdException w:name="Table Subtle 1" w:semiHidden="1" w:unhideWhenUsed="1"/>
     <w:lsdException w:name="Table Subtle 2" w:semiHidden="1" w:unhideWhenUsed="1"/>
     <w:lsdException w:name="Table Web 1" w:semiHidden="1" w:unhideWhenUsed="1"/>
-    <w:lsdException w:name="Table Web 2" w:semiHidden="1" w:unhideWhenUsed="1"/>
-    <w:lsdException w:name="Table Web 3" w:semiHidden="1" w:unhideWhenUsed="1"/>
     <w:lsdException w:name="Balloon Text" w:semiHidden="1" w:unhideWhenUsed="1"/>
     <w:lsdException w:name="Table Grid" w:uiPriority="39"/>
     <w:lsdException w:name="Table Theme" w:semiHidden="1" w:unhideWhenUsed="1"/>
@@ -2226,6 +2072,11 @@
     <w:lsdException w:name="List Table 5 Dark Accent 6" w:uiPriority="50"/>
     <w:lsdException w:name="List Table 6 Colorful Accent 6" w:uiPriority="51"/>
     <w:lsdException w:name="List Table 7 Colorful Accent 6" w:uiPriority="52"/>
+    <w:lsdException w:name="Mention" w:semiHidden="1" w:unhideWhenUsed="1"/>
+    <w:lsdException w:name="Smart Hyperlink" w:semiHidden="1" w:unhideWhenUsed="1"/>
+    <w:lsdException w:name="Hashtag" w:semiHidden="1" w:unhideWhenUsed="1"/>
+    <w:lsdException w:name="Unresolved Mention" w:semiHidden="1" w:unhideWhenUsed="1"/>
+    <w:lsdException w:name="Smart Link" w:semiHidden="1" w:unhideWhenUsed="1"/>
   </w:latentStyles>
   <w:style w:type="paragraph" w:default="1" w:styleId="Normale">
     <w:name w:val="Normal"/>
@@ -2409,7 +2260,6 @@
       <w:spacing w:after="0" w:line="240" w:lineRule="auto"/>
     </w:pPr>
     <w:tblPr>
-      <w:tblInd w:w="0" w:type="dxa"/>
       <w:tblBorders>
         <w:top w:val="single" w:sz="4" w:space="0" w:color="auto"/>
         <w:left w:val="single" w:sz="4" w:space="0" w:color="auto"/>
@@ -2418,12 +2268,6 @@
         <w:insideH w:val="single" w:sz="4" w:space="0" w:color="auto"/>
         <w:insideV w:val="single" w:sz="4" w:space="0" w:color="auto"/>
       </w:tblBorders>
-      <w:tblCellMar>
-        <w:top w:w="0" w:type="dxa"/>
-        <w:left w:w="108" w:type="dxa"/>
-        <w:bottom w:w="0" w:type="dxa"/>
-        <w:right w:w="108" w:type="dxa"/>
-      </w:tblCellMar>
     </w:tblPr>
   </w:style>
   <w:style w:type="paragraph" w:styleId="Paragrafoelenco">

</xml_diff>